<commit_message>
Add/update resource data for ArabicVanDyckBible
</commit_message>
<xml_diff>
--- a/arb/docx/31.content.docx
+++ b/arb/docx/31.content.docx
@@ -204,12 +204,6 @@
         <w:rPr>
           <w:lang w:val="ar_AE" w:bidi="ar_AE"/>
         </w:rPr>
-        <w:t>OBA</w:t>
-      </w:r>
-      <w:r>
-        <w:rPr>
-          <w:lang w:val="ar_AE" w:bidi="ar_AE"/>
-        </w:rPr>
       </w:r>
     </w:p>
     <w:p>
@@ -220,13 +214,6 @@
         <w:rPr>
           <w:lang w:val="ar_AE" w:bidi="ar_AE"/>
         </w:rPr>
-      </w:r>
-      <w:r>
-        <w:rPr>
-          <w:i/>
-          <w:lang w:val="ar_AE" w:bidi="ar_AE"/>
-        </w:rPr>
-        <w:t>Obadiah 1:1, Obadiah 1:2, Obadiah 1:3, Obadiah 1:4, Obadiah 1:5, Obadiah 1:6, Obadiah 1:7, Obadiah 1:8, Obadiah 1:9, Obadiah 1:10, Obadiah 1:11, Obadiah 1:12, Obadiah 1:13, Obadiah 1:14, Obadiah 1:15, Obadiah 1:16, Obadiah 1:17, Obadiah 1:18, Obadiah 1:19, Obadiah 1:20, Obadiah 1:21</w:t>
       </w:r>
       <w:r>
         <w:rPr>
@@ -347,14 +334,30 @@
     </w:p>
     <w:p>
       <w:pPr>
-        <w:pStyle w:val="Heading2"/>
         <w:bidi/>
       </w:pPr>
       <w:r>
         <w:rPr>
           <w:lang w:val="ar_AE" w:bidi="ar_AE"/>
         </w:rPr>
-        <w:t>Obadiah 1:2</w:t>
+      </w:r>
+      <w:r>
+        <w:rPr>
+          <w:vertAlign w:val="superscript"/>
+          <w:lang w:val="ar_AE" w:bidi="ar_AE"/>
+        </w:rPr>
+        <w:t>2</w:t>
+      </w:r>
+      <w:r>
+        <w:rPr>
+          <w:lang w:val="ar_AE" w:bidi="ar_AE"/>
+        </w:rPr>
+        <w:t xml:space="preserve"> «إِنِّي قَدْ جَعَلْتُكَ صَغِيرًا بَيْنَ ٱلْأُمَمِ. أَنْتَ مُحْتَقَرٌ جِدًّا.</w:t>
+      </w:r>
+      <w:r>
+        <w:rPr>
+          <w:lang w:val="ar_AE" w:bidi="ar_AE"/>
+        </w:rPr>
       </w:r>
       <w:r>
         <w:rPr>
@@ -371,29 +374,6 @@
           <w:lang w:val="ar_AE" w:bidi="ar_AE"/>
         </w:rPr>
       </w:r>
-      <w:r>
-        <w:rPr>
-          <w:vertAlign w:val="superscript"/>
-          <w:lang w:val="ar_AE" w:bidi="ar_AE"/>
-        </w:rPr>
-        <w:t>2</w:t>
-      </w:r>
-      <w:r>
-        <w:rPr>
-          <w:lang w:val="ar_AE" w:bidi="ar_AE"/>
-        </w:rPr>
-        <w:t xml:space="preserve"> «إِنِّي قَدْ جَعَلْتُكَ صَغِيرًا بَيْنَ ٱلْأُمَمِ. أَنْتَ مُحْتَقَرٌ جِدًّا.</w:t>
-      </w:r>
-      <w:r>
-        <w:rPr>
-          <w:lang w:val="ar_AE" w:bidi="ar_AE"/>
-        </w:rPr>
-      </w:r>
-      <w:r>
-        <w:rPr>
-          <w:lang w:val="ar_AE" w:bidi="ar_AE"/>
-        </w:rPr>
-      </w:r>
     </w:p>
     <w:p>
       <w:pPr>
@@ -404,18 +384,34 @@
           <w:lang w:val="ar_AE" w:bidi="ar_AE"/>
         </w:rPr>
       </w:r>
+      <w:r>
+        <w:rPr>
+          <w:vertAlign w:val="superscript"/>
+          <w:lang w:val="ar_AE" w:bidi="ar_AE"/>
+        </w:rPr>
+        <w:t>3</w:t>
+      </w:r>
+      <w:r>
+        <w:rPr>
+          <w:lang w:val="ar_AE" w:bidi="ar_AE"/>
+        </w:rPr>
+        <w:t xml:space="preserve"> تَكَبُّرُ قَلْبِكَ قَدْ خَدَعَكَ أَيُّهَا ٱلسَّاكِنُ فِي مَحَاجِئِ ٱلصَّخْرِ، رِفْعَةَ مَقْعَدِهِ، ٱلْقَائِلُ فِي قَلْبِهِ: مَنْ يُحْدِرُنِي إِلَى ٱلْأَرْضِ؟</w:t>
+      </w:r>
+      <w:r>
+        <w:rPr>
+          <w:lang w:val="ar_AE" w:bidi="ar_AE"/>
+        </w:rPr>
+      </w:r>
+      <w:r>
+        <w:rPr>
+          <w:lang w:val="ar_AE" w:bidi="ar_AE"/>
+        </w:rPr>
+      </w:r>
     </w:p>
     <w:p>
       <w:pPr>
-        <w:pStyle w:val="Heading2"/>
         <w:bidi/>
       </w:pPr>
-      <w:r>
-        <w:rPr>
-          <w:lang w:val="ar_AE" w:bidi="ar_AE"/>
-        </w:rPr>
-        <w:t>Obadiah 1:3</w:t>
-      </w:r>
       <w:r>
         <w:rPr>
           <w:lang w:val="ar_AE" w:bidi="ar_AE"/>
@@ -436,13 +432,13 @@
           <w:vertAlign w:val="superscript"/>
           <w:lang w:val="ar_AE" w:bidi="ar_AE"/>
         </w:rPr>
-        <w:t>3</w:t>
-      </w:r>
-      <w:r>
-        <w:rPr>
-          <w:lang w:val="ar_AE" w:bidi="ar_AE"/>
-        </w:rPr>
-        <w:t xml:space="preserve"> تَكَبُّرُ قَلْبِكَ قَدْ خَدَعَكَ أَيُّهَا ٱلسَّاكِنُ فِي مَحَاجِئِ ٱلصَّخْرِ، رِفْعَةَ مَقْعَدِهِ، ٱلْقَائِلُ فِي قَلْبِهِ: مَنْ يُحْدِرُنِي إِلَى ٱلْأَرْضِ؟</w:t>
+        <w:t>4</w:t>
+      </w:r>
+      <w:r>
+        <w:rPr>
+          <w:lang w:val="ar_AE" w:bidi="ar_AE"/>
+        </w:rPr>
+        <w:t xml:space="preserve"> إِنْ كُنْتَ تَرْتَفِعُ كَٱلنَّسْرِ، وَإِنْ كَانَ عُشُّكَ مَوْضُوعًا بَيْنَ ٱلنُّجُومِ، فَمِنْ هُنَاكَ أُحْدِرُكَ، يَقُولُ ٱلرَّبُّ.</w:t>
       </w:r>
       <w:r>
         <w:rPr>
@@ -467,14 +463,30 @@
     </w:p>
     <w:p>
       <w:pPr>
-        <w:pStyle w:val="Heading2"/>
         <w:bidi/>
       </w:pPr>
       <w:r>
         <w:rPr>
           <w:lang w:val="ar_AE" w:bidi="ar_AE"/>
         </w:rPr>
-        <w:t>Obadiah 1:4</w:t>
+      </w:r>
+      <w:r>
+        <w:rPr>
+          <w:vertAlign w:val="superscript"/>
+          <w:lang w:val="ar_AE" w:bidi="ar_AE"/>
+        </w:rPr>
+        <w:t>5</w:t>
+      </w:r>
+      <w:r>
+        <w:rPr>
+          <w:lang w:val="ar_AE" w:bidi="ar_AE"/>
+        </w:rPr>
+        <w:t xml:space="preserve"> إِنْ أَتَاكَ سَارِقُونَ أَوْ لُصُوصُ لَيْلٍ. كَيْفَ هَلِكْتَ! أَفَلَا يَسْرِقُونَ حَاجَتَهُمْ؟ إِنْ أَتَاكَ قَاطِفُونَ أَفَلَا يُبْقُونَ خُصَاصَةً؟</w:t>
+      </w:r>
+      <w:r>
+        <w:rPr>
+          <w:lang w:val="ar_AE" w:bidi="ar_AE"/>
+        </w:rPr>
       </w:r>
       <w:r>
         <w:rPr>
@@ -491,29 +503,6 @@
           <w:lang w:val="ar_AE" w:bidi="ar_AE"/>
         </w:rPr>
       </w:r>
-      <w:r>
-        <w:rPr>
-          <w:vertAlign w:val="superscript"/>
-          <w:lang w:val="ar_AE" w:bidi="ar_AE"/>
-        </w:rPr>
-        <w:t>4</w:t>
-      </w:r>
-      <w:r>
-        <w:rPr>
-          <w:lang w:val="ar_AE" w:bidi="ar_AE"/>
-        </w:rPr>
-        <w:t xml:space="preserve"> إِنْ كُنْتَ تَرْتَفِعُ كَٱلنَّسْرِ، وَإِنْ كَانَ عُشُّكَ مَوْضُوعًا بَيْنَ ٱلنُّجُومِ، فَمِنْ هُنَاكَ أُحْدِرُكَ، يَقُولُ ٱلرَّبُّ.</w:t>
-      </w:r>
-      <w:r>
-        <w:rPr>
-          <w:lang w:val="ar_AE" w:bidi="ar_AE"/>
-        </w:rPr>
-      </w:r>
-      <w:r>
-        <w:rPr>
-          <w:lang w:val="ar_AE" w:bidi="ar_AE"/>
-        </w:rPr>
-      </w:r>
     </w:p>
     <w:p>
       <w:pPr>
@@ -524,18 +513,34 @@
           <w:lang w:val="ar_AE" w:bidi="ar_AE"/>
         </w:rPr>
       </w:r>
+      <w:r>
+        <w:rPr>
+          <w:vertAlign w:val="superscript"/>
+          <w:lang w:val="ar_AE" w:bidi="ar_AE"/>
+        </w:rPr>
+        <w:t>6</w:t>
+      </w:r>
+      <w:r>
+        <w:rPr>
+          <w:lang w:val="ar_AE" w:bidi="ar_AE"/>
+        </w:rPr>
+        <w:t xml:space="preserve"> كَيْفَ فُتِّشَ عِيسُو وَفُحِصَتْ مَخَابِئُهُ؟</w:t>
+      </w:r>
+      <w:r>
+        <w:rPr>
+          <w:lang w:val="ar_AE" w:bidi="ar_AE"/>
+        </w:rPr>
+      </w:r>
+      <w:r>
+        <w:rPr>
+          <w:lang w:val="ar_AE" w:bidi="ar_AE"/>
+        </w:rPr>
+      </w:r>
     </w:p>
     <w:p>
       <w:pPr>
-        <w:pStyle w:val="Heading2"/>
         <w:bidi/>
       </w:pPr>
-      <w:r>
-        <w:rPr>
-          <w:lang w:val="ar_AE" w:bidi="ar_AE"/>
-        </w:rPr>
-        <w:t>Obadiah 1:5</w:t>
-      </w:r>
       <w:r>
         <w:rPr>
           <w:lang w:val="ar_AE" w:bidi="ar_AE"/>
@@ -556,13 +561,13 @@
           <w:vertAlign w:val="superscript"/>
           <w:lang w:val="ar_AE" w:bidi="ar_AE"/>
         </w:rPr>
-        <w:t>5</w:t>
-      </w:r>
-      <w:r>
-        <w:rPr>
-          <w:lang w:val="ar_AE" w:bidi="ar_AE"/>
-        </w:rPr>
-        <w:t xml:space="preserve"> إِنْ أَتَاكَ سَارِقُونَ أَوْ لُصُوصُ لَيْلٍ. كَيْفَ هَلِكْتَ! أَفَلَا يَسْرِقُونَ حَاجَتَهُمْ؟ إِنْ أَتَاكَ قَاطِفُونَ أَفَلَا يُبْقُونَ خُصَاصَةً؟</w:t>
+        <w:t>7</w:t>
+      </w:r>
+      <w:r>
+        <w:rPr>
+          <w:lang w:val="ar_AE" w:bidi="ar_AE"/>
+        </w:rPr>
+        <w:t xml:space="preserve"> طَرَدَكَ إِلَى ٱلتُّخْمِ كُلُّ مُعَاهِدِيكَ. خَدَعَكَ وَغَلَبَ عَلَيْكَ مُسَالِمُوكَ. أَهْلُ خُبْزِكَ وَضَعُوا شَرَكًا تَحْتَكَ. لَا فَهْمَ فِيهِ.</w:t>
       </w:r>
       <w:r>
         <w:rPr>
@@ -587,14 +592,30 @@
     </w:p>
     <w:p>
       <w:pPr>
-        <w:pStyle w:val="Heading2"/>
         <w:bidi/>
       </w:pPr>
       <w:r>
         <w:rPr>
           <w:lang w:val="ar_AE" w:bidi="ar_AE"/>
         </w:rPr>
-        <w:t>Obadiah 1:6</w:t>
+      </w:r>
+      <w:r>
+        <w:rPr>
+          <w:vertAlign w:val="superscript"/>
+          <w:lang w:val="ar_AE" w:bidi="ar_AE"/>
+        </w:rPr>
+        <w:t>8</w:t>
+      </w:r>
+      <w:r>
+        <w:rPr>
+          <w:lang w:val="ar_AE" w:bidi="ar_AE"/>
+        </w:rPr>
+        <w:t xml:space="preserve"> أَلَا أُبِيدُ فِي ذَلِكَ ٱلْيَوْمِ، يَقُولُ ٱلرَّبُّ، ٱلْحُكَمَاءَ مِنْ أَدُومَ، وَٱلْفَهْمَ مِنْ جَبَلِ عِيسُو؟</w:t>
+      </w:r>
+      <w:r>
+        <w:rPr>
+          <w:lang w:val="ar_AE" w:bidi="ar_AE"/>
+        </w:rPr>
       </w:r>
       <w:r>
         <w:rPr>
@@ -611,29 +632,6 @@
           <w:lang w:val="ar_AE" w:bidi="ar_AE"/>
         </w:rPr>
       </w:r>
-      <w:r>
-        <w:rPr>
-          <w:vertAlign w:val="superscript"/>
-          <w:lang w:val="ar_AE" w:bidi="ar_AE"/>
-        </w:rPr>
-        <w:t>6</w:t>
-      </w:r>
-      <w:r>
-        <w:rPr>
-          <w:lang w:val="ar_AE" w:bidi="ar_AE"/>
-        </w:rPr>
-        <w:t xml:space="preserve"> كَيْفَ فُتِّشَ عِيسُو وَفُحِصَتْ مَخَابِئُهُ؟</w:t>
-      </w:r>
-      <w:r>
-        <w:rPr>
-          <w:lang w:val="ar_AE" w:bidi="ar_AE"/>
-        </w:rPr>
-      </w:r>
-      <w:r>
-        <w:rPr>
-          <w:lang w:val="ar_AE" w:bidi="ar_AE"/>
-        </w:rPr>
-      </w:r>
     </w:p>
     <w:p>
       <w:pPr>
@@ -644,18 +642,34 @@
           <w:lang w:val="ar_AE" w:bidi="ar_AE"/>
         </w:rPr>
       </w:r>
+      <w:r>
+        <w:rPr>
+          <w:vertAlign w:val="superscript"/>
+          <w:lang w:val="ar_AE" w:bidi="ar_AE"/>
+        </w:rPr>
+        <w:t>9</w:t>
+      </w:r>
+      <w:r>
+        <w:rPr>
+          <w:lang w:val="ar_AE" w:bidi="ar_AE"/>
+        </w:rPr>
+        <w:t xml:space="preserve"> فَيَرْتَاعُ أَبْطَالُكَ يَا تَيْمَانُ، لِكَيْ يَنْقَرِضَ كُلُّ وَاحِدٍ مِنْ جَبَلِ عِيسُو بِٱلْقَتْلِ.</w:t>
+      </w:r>
+      <w:r>
+        <w:rPr>
+          <w:lang w:val="ar_AE" w:bidi="ar_AE"/>
+        </w:rPr>
+      </w:r>
+      <w:r>
+        <w:rPr>
+          <w:lang w:val="ar_AE" w:bidi="ar_AE"/>
+        </w:rPr>
+      </w:r>
     </w:p>
     <w:p>
       <w:pPr>
-        <w:pStyle w:val="Heading2"/>
         <w:bidi/>
       </w:pPr>
-      <w:r>
-        <w:rPr>
-          <w:lang w:val="ar_AE" w:bidi="ar_AE"/>
-        </w:rPr>
-        <w:t>Obadiah 1:7</w:t>
-      </w:r>
       <w:r>
         <w:rPr>
           <w:lang w:val="ar_AE" w:bidi="ar_AE"/>
@@ -676,13 +690,13 @@
           <w:vertAlign w:val="superscript"/>
           <w:lang w:val="ar_AE" w:bidi="ar_AE"/>
         </w:rPr>
-        <w:t>7</w:t>
-      </w:r>
-      <w:r>
-        <w:rPr>
-          <w:lang w:val="ar_AE" w:bidi="ar_AE"/>
-        </w:rPr>
-        <w:t xml:space="preserve"> طَرَدَكَ إِلَى ٱلتُّخْمِ كُلُّ مُعَاهِدِيكَ. خَدَعَكَ وَغَلَبَ عَلَيْكَ مُسَالِمُوكَ. أَهْلُ خُبْزِكَ وَضَعُوا شَرَكًا تَحْتَكَ. لَا فَهْمَ فِيهِ.</w:t>
+        <w:t>10</w:t>
+      </w:r>
+      <w:r>
+        <w:rPr>
+          <w:lang w:val="ar_AE" w:bidi="ar_AE"/>
+        </w:rPr>
+        <w:t xml:space="preserve"> «مِنْ أَجْلِ ظُلْمِكَ لِأَخِيكَ يَعْقُوبَ، يَغْشَاكَ ٱلْخِزْيُ وَتَنْقَرِضُ إِلَى ٱلْأَبَدِ.</w:t>
       </w:r>
       <w:r>
         <w:rPr>
@@ -707,14 +721,30 @@
     </w:p>
     <w:p>
       <w:pPr>
-        <w:pStyle w:val="Heading2"/>
         <w:bidi/>
       </w:pPr>
       <w:r>
         <w:rPr>
           <w:lang w:val="ar_AE" w:bidi="ar_AE"/>
         </w:rPr>
-        <w:t>Obadiah 1:8</w:t>
+      </w:r>
+      <w:r>
+        <w:rPr>
+          <w:vertAlign w:val="superscript"/>
+          <w:lang w:val="ar_AE" w:bidi="ar_AE"/>
+        </w:rPr>
+        <w:t>11</w:t>
+      </w:r>
+      <w:r>
+        <w:rPr>
+          <w:lang w:val="ar_AE" w:bidi="ar_AE"/>
+        </w:rPr>
+        <w:t xml:space="preserve"> يَوْمَ وَقَفْتَ مُقَابِلَهُ يَوْمَ سَبَتِ ٱلْأَعَاجِمُ قُدْرَتَهُ، وَدَخَلَتِ ٱلْغُرَبَاءُ أَبْوَابَهُ، وَأَلْقَوْا قُرْعَةً عَلَى أُورُشَلِيمَ، كُنْتَ أَنْتَ أَيْضًا كَوَاحِدٍ مِنْهُمْ.</w:t>
+      </w:r>
+      <w:r>
+        <w:rPr>
+          <w:lang w:val="ar_AE" w:bidi="ar_AE"/>
+        </w:rPr>
       </w:r>
       <w:r>
         <w:rPr>
@@ -731,29 +761,6 @@
           <w:lang w:val="ar_AE" w:bidi="ar_AE"/>
         </w:rPr>
       </w:r>
-      <w:r>
-        <w:rPr>
-          <w:vertAlign w:val="superscript"/>
-          <w:lang w:val="ar_AE" w:bidi="ar_AE"/>
-        </w:rPr>
-        <w:t>8</w:t>
-      </w:r>
-      <w:r>
-        <w:rPr>
-          <w:lang w:val="ar_AE" w:bidi="ar_AE"/>
-        </w:rPr>
-        <w:t xml:space="preserve"> أَلَا أُبِيدُ فِي ذَلِكَ ٱلْيَوْمِ، يَقُولُ ٱلرَّبُّ، ٱلْحُكَمَاءَ مِنْ أَدُومَ، وَٱلْفَهْمَ مِنْ جَبَلِ عِيسُو؟</w:t>
-      </w:r>
-      <w:r>
-        <w:rPr>
-          <w:lang w:val="ar_AE" w:bidi="ar_AE"/>
-        </w:rPr>
-      </w:r>
-      <w:r>
-        <w:rPr>
-          <w:lang w:val="ar_AE" w:bidi="ar_AE"/>
-        </w:rPr>
-      </w:r>
     </w:p>
     <w:p>
       <w:pPr>
@@ -764,18 +771,34 @@
           <w:lang w:val="ar_AE" w:bidi="ar_AE"/>
         </w:rPr>
       </w:r>
+      <w:r>
+        <w:rPr>
+          <w:vertAlign w:val="superscript"/>
+          <w:lang w:val="ar_AE" w:bidi="ar_AE"/>
+        </w:rPr>
+        <w:t>12</w:t>
+      </w:r>
+      <w:r>
+        <w:rPr>
+          <w:lang w:val="ar_AE" w:bidi="ar_AE"/>
+        </w:rPr>
+        <w:t xml:space="preserve"> وَيَجِبُ أَنْ لَا تَنْظُرَ إِلَى يَوْمِ أَخِيكَ يَوْمَ مُصِيبَتِهِ، وَلَا تَشْمَتَ بِبَنِي يَهُوذَا يَوْمَ هَلَاكِهِمْ، وَلَا تَفْغَرَ فَمَكَ يَوْمَ ٱلضِّيقِ،</w:t>
+      </w:r>
+      <w:r>
+        <w:rPr>
+          <w:lang w:val="ar_AE" w:bidi="ar_AE"/>
+        </w:rPr>
+      </w:r>
+      <w:r>
+        <w:rPr>
+          <w:lang w:val="ar_AE" w:bidi="ar_AE"/>
+        </w:rPr>
+      </w:r>
     </w:p>
     <w:p>
       <w:pPr>
-        <w:pStyle w:val="Heading2"/>
         <w:bidi/>
       </w:pPr>
-      <w:r>
-        <w:rPr>
-          <w:lang w:val="ar_AE" w:bidi="ar_AE"/>
-        </w:rPr>
-        <w:t>Obadiah 1:9</w:t>
-      </w:r>
       <w:r>
         <w:rPr>
           <w:lang w:val="ar_AE" w:bidi="ar_AE"/>
@@ -796,13 +819,13 @@
           <w:vertAlign w:val="superscript"/>
           <w:lang w:val="ar_AE" w:bidi="ar_AE"/>
         </w:rPr>
-        <w:t>9</w:t>
-      </w:r>
-      <w:r>
-        <w:rPr>
-          <w:lang w:val="ar_AE" w:bidi="ar_AE"/>
-        </w:rPr>
-        <w:t xml:space="preserve"> فَيَرْتَاعُ أَبْطَالُكَ يَا تَيْمَانُ، لِكَيْ يَنْقَرِضَ كُلُّ وَاحِدٍ مِنْ جَبَلِ عِيسُو بِٱلْقَتْلِ.</w:t>
+        <w:t>13</w:t>
+      </w:r>
+      <w:r>
+        <w:rPr>
+          <w:lang w:val="ar_AE" w:bidi="ar_AE"/>
+        </w:rPr>
+        <w:t xml:space="preserve"> وَلَا تَدْخُلَ بَابَ شَعْبِي يَوْمَ بَلِيَّتِهِمْ، وَلَا تَنْظُرَ أَنْتَ أَيْضًا إِلَى مُصِيبَتِهِ يَوْمَ بَلِيَّتِهِ، وَلَا تَمُدَّ يَدًا إِلَى قُدْرَتِهِ يَوْمَ بَلِيَّتِهِ،</w:t>
       </w:r>
       <w:r>
         <w:rPr>
@@ -827,14 +850,30 @@
     </w:p>
     <w:p>
       <w:pPr>
-        <w:pStyle w:val="Heading2"/>
         <w:bidi/>
       </w:pPr>
       <w:r>
         <w:rPr>
           <w:lang w:val="ar_AE" w:bidi="ar_AE"/>
         </w:rPr>
-        <w:t>Obadiah 1:10</w:t>
+      </w:r>
+      <w:r>
+        <w:rPr>
+          <w:vertAlign w:val="superscript"/>
+          <w:lang w:val="ar_AE" w:bidi="ar_AE"/>
+        </w:rPr>
+        <w:t>14</w:t>
+      </w:r>
+      <w:r>
+        <w:rPr>
+          <w:lang w:val="ar_AE" w:bidi="ar_AE"/>
+        </w:rPr>
+        <w:t xml:space="preserve"> وَلَا تَقِفَ عَلَى ٱلْمَفْرَقِ لِتَقْطَعَ مُنْفَلِتِيهِ، وَلَا تُسَلِّمَ بَقَايَاهُ يَوْمَ ٱلضِّيقِ.</w:t>
+      </w:r>
+      <w:r>
+        <w:rPr>
+          <w:lang w:val="ar_AE" w:bidi="ar_AE"/>
+        </w:rPr>
       </w:r>
       <w:r>
         <w:rPr>
@@ -851,29 +890,6 @@
           <w:lang w:val="ar_AE" w:bidi="ar_AE"/>
         </w:rPr>
       </w:r>
-      <w:r>
-        <w:rPr>
-          <w:vertAlign w:val="superscript"/>
-          <w:lang w:val="ar_AE" w:bidi="ar_AE"/>
-        </w:rPr>
-        <w:t>10</w:t>
-      </w:r>
-      <w:r>
-        <w:rPr>
-          <w:lang w:val="ar_AE" w:bidi="ar_AE"/>
-        </w:rPr>
-        <w:t xml:space="preserve"> «مِنْ أَجْلِ ظُلْمِكَ لِأَخِيكَ يَعْقُوبَ، يَغْشَاكَ ٱلْخِزْيُ وَتَنْقَرِضُ إِلَى ٱلْأَبَدِ.</w:t>
-      </w:r>
-      <w:r>
-        <w:rPr>
-          <w:lang w:val="ar_AE" w:bidi="ar_AE"/>
-        </w:rPr>
-      </w:r>
-      <w:r>
-        <w:rPr>
-          <w:lang w:val="ar_AE" w:bidi="ar_AE"/>
-        </w:rPr>
-      </w:r>
     </w:p>
     <w:p>
       <w:pPr>
@@ -884,18 +900,34 @@
           <w:lang w:val="ar_AE" w:bidi="ar_AE"/>
         </w:rPr>
       </w:r>
+      <w:r>
+        <w:rPr>
+          <w:vertAlign w:val="superscript"/>
+          <w:lang w:val="ar_AE" w:bidi="ar_AE"/>
+        </w:rPr>
+        <w:t>15</w:t>
+      </w:r>
+      <w:r>
+        <w:rPr>
+          <w:lang w:val="ar_AE" w:bidi="ar_AE"/>
+        </w:rPr>
+        <w:t xml:space="preserve"> فَإِنَّهُ قَرِيبٌ يَوْمُ ٱلرَّبِّ عَلَى كُلِّ ٱلْأُمَمِ. كَمَا فَعَلْتَ يُفْعَلُ بِكَ. عَمَلُكَ يَرْتَدُّ عَلَى رَأْسِكَ.</w:t>
+      </w:r>
+      <w:r>
+        <w:rPr>
+          <w:lang w:val="ar_AE" w:bidi="ar_AE"/>
+        </w:rPr>
+      </w:r>
+      <w:r>
+        <w:rPr>
+          <w:lang w:val="ar_AE" w:bidi="ar_AE"/>
+        </w:rPr>
+      </w:r>
     </w:p>
     <w:p>
       <w:pPr>
-        <w:pStyle w:val="Heading2"/>
         <w:bidi/>
       </w:pPr>
-      <w:r>
-        <w:rPr>
-          <w:lang w:val="ar_AE" w:bidi="ar_AE"/>
-        </w:rPr>
-        <w:t>Obadiah 1:11</w:t>
-      </w:r>
       <w:r>
         <w:rPr>
           <w:lang w:val="ar_AE" w:bidi="ar_AE"/>
@@ -916,13 +948,13 @@
           <w:vertAlign w:val="superscript"/>
           <w:lang w:val="ar_AE" w:bidi="ar_AE"/>
         </w:rPr>
-        <w:t>11</w:t>
-      </w:r>
-      <w:r>
-        <w:rPr>
-          <w:lang w:val="ar_AE" w:bidi="ar_AE"/>
-        </w:rPr>
-        <w:t xml:space="preserve"> يَوْمَ وَقَفْتَ مُقَابِلَهُ يَوْمَ سَبَتِ ٱلْأَعَاجِمُ قُدْرَتَهُ، وَدَخَلَتِ ٱلْغُرَبَاءُ أَبْوَابَهُ، وَأَلْقَوْا قُرْعَةً عَلَى أُورُشَلِيمَ، كُنْتَ أَنْتَ أَيْضًا كَوَاحِدٍ مِنْهُمْ.</w:t>
+        <w:t>16</w:t>
+      </w:r>
+      <w:r>
+        <w:rPr>
+          <w:lang w:val="ar_AE" w:bidi="ar_AE"/>
+        </w:rPr>
+        <w:t xml:space="preserve"> لِأَنَّهُ كَمَا شَرِبْتُمْ عَلَى جَبَلِ قُدْسِي، يَشْرَبُ جَمِيعُ ٱلْأُمَمِ دَائِمًا، يَشْرَبُونَ وَيَجْرَعُونَ وَيَكُونُونَ كَأَنَّهُمْ لَمْ يَكُونُوا.</w:t>
       </w:r>
       <w:r>
         <w:rPr>
@@ -947,14 +979,30 @@
     </w:p>
     <w:p>
       <w:pPr>
-        <w:pStyle w:val="Heading2"/>
         <w:bidi/>
       </w:pPr>
       <w:r>
         <w:rPr>
           <w:lang w:val="ar_AE" w:bidi="ar_AE"/>
         </w:rPr>
-        <w:t>Obadiah 1:12</w:t>
+      </w:r>
+      <w:r>
+        <w:rPr>
+          <w:vertAlign w:val="superscript"/>
+          <w:lang w:val="ar_AE" w:bidi="ar_AE"/>
+        </w:rPr>
+        <w:t>17</w:t>
+      </w:r>
+      <w:r>
+        <w:rPr>
+          <w:lang w:val="ar_AE" w:bidi="ar_AE"/>
+        </w:rPr>
+        <w:t xml:space="preserve"> «وَأَمَّا جَبَلُ صِهْيَوْنَ فَتَكُونُ عَلَيْهِ نَجَاةٌ، وَيَكُونُ مُقَدَّسًا، وَيَرِثُ بَيْتُ يَعْقُوبَ مَوَارِيثَهُمْ.</w:t>
+      </w:r>
+      <w:r>
+        <w:rPr>
+          <w:lang w:val="ar_AE" w:bidi="ar_AE"/>
+        </w:rPr>
       </w:r>
       <w:r>
         <w:rPr>
@@ -971,29 +1019,6 @@
           <w:lang w:val="ar_AE" w:bidi="ar_AE"/>
         </w:rPr>
       </w:r>
-      <w:r>
-        <w:rPr>
-          <w:vertAlign w:val="superscript"/>
-          <w:lang w:val="ar_AE" w:bidi="ar_AE"/>
-        </w:rPr>
-        <w:t>12</w:t>
-      </w:r>
-      <w:r>
-        <w:rPr>
-          <w:lang w:val="ar_AE" w:bidi="ar_AE"/>
-        </w:rPr>
-        <w:t xml:space="preserve"> وَيَجِبُ أَنْ لَا تَنْظُرَ إِلَى يَوْمِ أَخِيكَ يَوْمَ مُصِيبَتِهِ، وَلَا تَشْمَتَ بِبَنِي يَهُوذَا يَوْمَ هَلَاكِهِمْ، وَلَا تَفْغَرَ فَمَكَ يَوْمَ ٱلضِّيقِ،</w:t>
-      </w:r>
-      <w:r>
-        <w:rPr>
-          <w:lang w:val="ar_AE" w:bidi="ar_AE"/>
-        </w:rPr>
-      </w:r>
-      <w:r>
-        <w:rPr>
-          <w:lang w:val="ar_AE" w:bidi="ar_AE"/>
-        </w:rPr>
-      </w:r>
     </w:p>
     <w:p>
       <w:pPr>
@@ -1004,18 +1029,34 @@
           <w:lang w:val="ar_AE" w:bidi="ar_AE"/>
         </w:rPr>
       </w:r>
+      <w:r>
+        <w:rPr>
+          <w:vertAlign w:val="superscript"/>
+          <w:lang w:val="ar_AE" w:bidi="ar_AE"/>
+        </w:rPr>
+        <w:t>18</w:t>
+      </w:r>
+      <w:r>
+        <w:rPr>
+          <w:lang w:val="ar_AE" w:bidi="ar_AE"/>
+        </w:rPr>
+        <w:t xml:space="preserve"> وَيَكُونُ بَيْتُ يَعْقُوبَ نَارًا، وَبَيْتُ يُوسُفَ لَهِيبًا، وَبَيْتُ عِيسُو قَشًّا، فَيُشْعِلُونَهُمْ وَيَأْكُلُونَهُمْ وَلَا يَكُونُ بَاقٍ مِنْ بَيْتِ عِيسُو، لِأَنَّ ٱلرَّبَّ تَكَلَّمَ».</w:t>
+      </w:r>
+      <w:r>
+        <w:rPr>
+          <w:lang w:val="ar_AE" w:bidi="ar_AE"/>
+        </w:rPr>
+      </w:r>
+      <w:r>
+        <w:rPr>
+          <w:lang w:val="ar_AE" w:bidi="ar_AE"/>
+        </w:rPr>
+      </w:r>
     </w:p>
     <w:p>
       <w:pPr>
-        <w:pStyle w:val="Heading2"/>
         <w:bidi/>
       </w:pPr>
-      <w:r>
-        <w:rPr>
-          <w:lang w:val="ar_AE" w:bidi="ar_AE"/>
-        </w:rPr>
-        <w:t>Obadiah 1:13</w:t>
-      </w:r>
       <w:r>
         <w:rPr>
           <w:lang w:val="ar_AE" w:bidi="ar_AE"/>
@@ -1036,13 +1077,13 @@
           <w:vertAlign w:val="superscript"/>
           <w:lang w:val="ar_AE" w:bidi="ar_AE"/>
         </w:rPr>
-        <w:t>13</w:t>
-      </w:r>
-      <w:r>
-        <w:rPr>
-          <w:lang w:val="ar_AE" w:bidi="ar_AE"/>
-        </w:rPr>
-        <w:t xml:space="preserve"> وَلَا تَدْخُلَ بَابَ شَعْبِي يَوْمَ بَلِيَّتِهِمْ، وَلَا تَنْظُرَ أَنْتَ أَيْضًا إِلَى مُصِيبَتِهِ يَوْمَ بَلِيَّتِهِ، وَلَا تَمُدَّ يَدًا إِلَى قُدْرَتِهِ يَوْمَ بَلِيَّتِهِ،</w:t>
+        <w:t>19</w:t>
+      </w:r>
+      <w:r>
+        <w:rPr>
+          <w:lang w:val="ar_AE" w:bidi="ar_AE"/>
+        </w:rPr>
+        <w:t xml:space="preserve"> وَيَرِثُ أَهْلُ ٱلْجَنُوبِ جَبَلَ عِيسُو، وَأَهْلُ ٱلسَّهْلِ ٱلْفِلِسْطِينِيِّينَ، وَيَرِثُونَ بِلَادَ أَفْرَايِمَ وَبِلَادَ ٱلسَّامِرَةِ، وَيَرِثُ بَنْيَامِينُ جِلْعَادَ.</w:t>
       </w:r>
       <w:r>
         <w:rPr>
@@ -1067,14 +1108,30 @@
     </w:p>
     <w:p>
       <w:pPr>
-        <w:pStyle w:val="Heading2"/>
         <w:bidi/>
       </w:pPr>
       <w:r>
         <w:rPr>
           <w:lang w:val="ar_AE" w:bidi="ar_AE"/>
         </w:rPr>
-        <w:t>Obadiah 1:14</w:t>
+      </w:r>
+      <w:r>
+        <w:rPr>
+          <w:vertAlign w:val="superscript"/>
+          <w:lang w:val="ar_AE" w:bidi="ar_AE"/>
+        </w:rPr>
+        <w:t>20</w:t>
+      </w:r>
+      <w:r>
+        <w:rPr>
+          <w:lang w:val="ar_AE" w:bidi="ar_AE"/>
+        </w:rPr>
+        <w:t xml:space="preserve"> وَسَبْيُ هَذَا ٱلْجَيْشِ مِنْ بَنِي إِسْرَائِيلَ يَرِثُونَ ٱلَّذِينَ هُمْ مِنَ ٱلْكَنْعَانِيِّينَ إِلَى صَرْفَةَ. وَسَبْيُ أُورُشَلِيمَ ٱلَّذِينَ فِي صَفَارِدَ يَرِثُونَ مُدُنَ ٱلْجَنُوبِ.</w:t>
+      </w:r>
+      <w:r>
+        <w:rPr>
+          <w:lang w:val="ar_AE" w:bidi="ar_AE"/>
+        </w:rPr>
       </w:r>
       <w:r>
         <w:rPr>
@@ -1086,416 +1143,6 @@
       <w:pPr>
         <w:bidi/>
       </w:pPr>
-      <w:r>
-        <w:rPr>
-          <w:lang w:val="ar_AE" w:bidi="ar_AE"/>
-        </w:rPr>
-      </w:r>
-      <w:r>
-        <w:rPr>
-          <w:vertAlign w:val="superscript"/>
-          <w:lang w:val="ar_AE" w:bidi="ar_AE"/>
-        </w:rPr>
-        <w:t>14</w:t>
-      </w:r>
-      <w:r>
-        <w:rPr>
-          <w:lang w:val="ar_AE" w:bidi="ar_AE"/>
-        </w:rPr>
-        <w:t xml:space="preserve"> وَلَا تَقِفَ عَلَى ٱلْمَفْرَقِ لِتَقْطَعَ مُنْفَلِتِيهِ، وَلَا تُسَلِّمَ بَقَايَاهُ يَوْمَ ٱلضِّيقِ.</w:t>
-      </w:r>
-      <w:r>
-        <w:rPr>
-          <w:lang w:val="ar_AE" w:bidi="ar_AE"/>
-        </w:rPr>
-      </w:r>
-      <w:r>
-        <w:rPr>
-          <w:lang w:val="ar_AE" w:bidi="ar_AE"/>
-        </w:rPr>
-      </w:r>
-    </w:p>
-    <w:p>
-      <w:pPr>
-        <w:bidi/>
-      </w:pPr>
-      <w:r>
-        <w:rPr>
-          <w:lang w:val="ar_AE" w:bidi="ar_AE"/>
-        </w:rPr>
-      </w:r>
-    </w:p>
-    <w:p>
-      <w:pPr>
-        <w:pStyle w:val="Heading2"/>
-        <w:bidi/>
-      </w:pPr>
-      <w:r>
-        <w:rPr>
-          <w:lang w:val="ar_AE" w:bidi="ar_AE"/>
-        </w:rPr>
-        <w:t>Obadiah 1:15</w:t>
-      </w:r>
-      <w:r>
-        <w:rPr>
-          <w:lang w:val="ar_AE" w:bidi="ar_AE"/>
-        </w:rPr>
-      </w:r>
-    </w:p>
-    <w:p>
-      <w:pPr>
-        <w:bidi/>
-      </w:pPr>
-      <w:r>
-        <w:rPr>
-          <w:lang w:val="ar_AE" w:bidi="ar_AE"/>
-        </w:rPr>
-      </w:r>
-      <w:r>
-        <w:rPr>
-          <w:vertAlign w:val="superscript"/>
-          <w:lang w:val="ar_AE" w:bidi="ar_AE"/>
-        </w:rPr>
-        <w:t>15</w:t>
-      </w:r>
-      <w:r>
-        <w:rPr>
-          <w:lang w:val="ar_AE" w:bidi="ar_AE"/>
-        </w:rPr>
-        <w:t xml:space="preserve"> فَإِنَّهُ قَرِيبٌ يَوْمُ ٱلرَّبِّ عَلَى كُلِّ ٱلْأُمَمِ. كَمَا فَعَلْتَ يُفْعَلُ بِكَ. عَمَلُكَ يَرْتَدُّ عَلَى رَأْسِكَ.</w:t>
-      </w:r>
-      <w:r>
-        <w:rPr>
-          <w:lang w:val="ar_AE" w:bidi="ar_AE"/>
-        </w:rPr>
-      </w:r>
-      <w:r>
-        <w:rPr>
-          <w:lang w:val="ar_AE" w:bidi="ar_AE"/>
-        </w:rPr>
-      </w:r>
-    </w:p>
-    <w:p>
-      <w:pPr>
-        <w:bidi/>
-      </w:pPr>
-      <w:r>
-        <w:rPr>
-          <w:lang w:val="ar_AE" w:bidi="ar_AE"/>
-        </w:rPr>
-      </w:r>
-    </w:p>
-    <w:p>
-      <w:pPr>
-        <w:pStyle w:val="Heading2"/>
-        <w:bidi/>
-      </w:pPr>
-      <w:r>
-        <w:rPr>
-          <w:lang w:val="ar_AE" w:bidi="ar_AE"/>
-        </w:rPr>
-        <w:t>Obadiah 1:16</w:t>
-      </w:r>
-      <w:r>
-        <w:rPr>
-          <w:lang w:val="ar_AE" w:bidi="ar_AE"/>
-        </w:rPr>
-      </w:r>
-    </w:p>
-    <w:p>
-      <w:pPr>
-        <w:bidi/>
-      </w:pPr>
-      <w:r>
-        <w:rPr>
-          <w:lang w:val="ar_AE" w:bidi="ar_AE"/>
-        </w:rPr>
-      </w:r>
-      <w:r>
-        <w:rPr>
-          <w:vertAlign w:val="superscript"/>
-          <w:lang w:val="ar_AE" w:bidi="ar_AE"/>
-        </w:rPr>
-        <w:t>16</w:t>
-      </w:r>
-      <w:r>
-        <w:rPr>
-          <w:lang w:val="ar_AE" w:bidi="ar_AE"/>
-        </w:rPr>
-        <w:t xml:space="preserve"> لِأَنَّهُ كَمَا شَرِبْتُمْ عَلَى جَبَلِ قُدْسِي، يَشْرَبُ جَمِيعُ ٱلْأُمَمِ دَائِمًا، يَشْرَبُونَ وَيَجْرَعُونَ وَيَكُونُونَ كَأَنَّهُمْ لَمْ يَكُونُوا.</w:t>
-      </w:r>
-      <w:r>
-        <w:rPr>
-          <w:lang w:val="ar_AE" w:bidi="ar_AE"/>
-        </w:rPr>
-      </w:r>
-      <w:r>
-        <w:rPr>
-          <w:lang w:val="ar_AE" w:bidi="ar_AE"/>
-        </w:rPr>
-      </w:r>
-    </w:p>
-    <w:p>
-      <w:pPr>
-        <w:bidi/>
-      </w:pPr>
-      <w:r>
-        <w:rPr>
-          <w:lang w:val="ar_AE" w:bidi="ar_AE"/>
-        </w:rPr>
-      </w:r>
-    </w:p>
-    <w:p>
-      <w:pPr>
-        <w:pStyle w:val="Heading2"/>
-        <w:bidi/>
-      </w:pPr>
-      <w:r>
-        <w:rPr>
-          <w:lang w:val="ar_AE" w:bidi="ar_AE"/>
-        </w:rPr>
-        <w:t>Obadiah 1:17</w:t>
-      </w:r>
-      <w:r>
-        <w:rPr>
-          <w:lang w:val="ar_AE" w:bidi="ar_AE"/>
-        </w:rPr>
-      </w:r>
-    </w:p>
-    <w:p>
-      <w:pPr>
-        <w:bidi/>
-      </w:pPr>
-      <w:r>
-        <w:rPr>
-          <w:lang w:val="ar_AE" w:bidi="ar_AE"/>
-        </w:rPr>
-      </w:r>
-      <w:r>
-        <w:rPr>
-          <w:vertAlign w:val="superscript"/>
-          <w:lang w:val="ar_AE" w:bidi="ar_AE"/>
-        </w:rPr>
-        <w:t>17</w:t>
-      </w:r>
-      <w:r>
-        <w:rPr>
-          <w:lang w:val="ar_AE" w:bidi="ar_AE"/>
-        </w:rPr>
-        <w:t xml:space="preserve"> «وَأَمَّا جَبَلُ صِهْيَوْنَ فَتَكُونُ عَلَيْهِ نَجَاةٌ، وَيَكُونُ مُقَدَّسًا، وَيَرِثُ بَيْتُ يَعْقُوبَ مَوَارِيثَهُمْ.</w:t>
-      </w:r>
-      <w:r>
-        <w:rPr>
-          <w:lang w:val="ar_AE" w:bidi="ar_AE"/>
-        </w:rPr>
-      </w:r>
-      <w:r>
-        <w:rPr>
-          <w:lang w:val="ar_AE" w:bidi="ar_AE"/>
-        </w:rPr>
-      </w:r>
-    </w:p>
-    <w:p>
-      <w:pPr>
-        <w:bidi/>
-      </w:pPr>
-      <w:r>
-        <w:rPr>
-          <w:lang w:val="ar_AE" w:bidi="ar_AE"/>
-        </w:rPr>
-      </w:r>
-    </w:p>
-    <w:p>
-      <w:pPr>
-        <w:pStyle w:val="Heading2"/>
-        <w:bidi/>
-      </w:pPr>
-      <w:r>
-        <w:rPr>
-          <w:lang w:val="ar_AE" w:bidi="ar_AE"/>
-        </w:rPr>
-        <w:t>Obadiah 1:18</w:t>
-      </w:r>
-      <w:r>
-        <w:rPr>
-          <w:lang w:val="ar_AE" w:bidi="ar_AE"/>
-        </w:rPr>
-      </w:r>
-    </w:p>
-    <w:p>
-      <w:pPr>
-        <w:bidi/>
-      </w:pPr>
-      <w:r>
-        <w:rPr>
-          <w:lang w:val="ar_AE" w:bidi="ar_AE"/>
-        </w:rPr>
-      </w:r>
-      <w:r>
-        <w:rPr>
-          <w:vertAlign w:val="superscript"/>
-          <w:lang w:val="ar_AE" w:bidi="ar_AE"/>
-        </w:rPr>
-        <w:t>18</w:t>
-      </w:r>
-      <w:r>
-        <w:rPr>
-          <w:lang w:val="ar_AE" w:bidi="ar_AE"/>
-        </w:rPr>
-        <w:t xml:space="preserve"> وَيَكُونُ بَيْتُ يَعْقُوبَ نَارًا، وَبَيْتُ يُوسُفَ لَهِيبًا، وَبَيْتُ عِيسُو قَشًّا، فَيُشْعِلُونَهُمْ وَيَأْكُلُونَهُمْ وَلَا يَكُونُ بَاقٍ مِنْ بَيْتِ عِيسُو، لِأَنَّ ٱلرَّبَّ تَكَلَّمَ».</w:t>
-      </w:r>
-      <w:r>
-        <w:rPr>
-          <w:lang w:val="ar_AE" w:bidi="ar_AE"/>
-        </w:rPr>
-      </w:r>
-      <w:r>
-        <w:rPr>
-          <w:lang w:val="ar_AE" w:bidi="ar_AE"/>
-        </w:rPr>
-      </w:r>
-    </w:p>
-    <w:p>
-      <w:pPr>
-        <w:bidi/>
-      </w:pPr>
-      <w:r>
-        <w:rPr>
-          <w:lang w:val="ar_AE" w:bidi="ar_AE"/>
-        </w:rPr>
-      </w:r>
-    </w:p>
-    <w:p>
-      <w:pPr>
-        <w:pStyle w:val="Heading2"/>
-        <w:bidi/>
-      </w:pPr>
-      <w:r>
-        <w:rPr>
-          <w:lang w:val="ar_AE" w:bidi="ar_AE"/>
-        </w:rPr>
-        <w:t>Obadiah 1:19</w:t>
-      </w:r>
-      <w:r>
-        <w:rPr>
-          <w:lang w:val="ar_AE" w:bidi="ar_AE"/>
-        </w:rPr>
-      </w:r>
-    </w:p>
-    <w:p>
-      <w:pPr>
-        <w:bidi/>
-      </w:pPr>
-      <w:r>
-        <w:rPr>
-          <w:lang w:val="ar_AE" w:bidi="ar_AE"/>
-        </w:rPr>
-      </w:r>
-      <w:r>
-        <w:rPr>
-          <w:vertAlign w:val="superscript"/>
-          <w:lang w:val="ar_AE" w:bidi="ar_AE"/>
-        </w:rPr>
-        <w:t>19</w:t>
-      </w:r>
-      <w:r>
-        <w:rPr>
-          <w:lang w:val="ar_AE" w:bidi="ar_AE"/>
-        </w:rPr>
-        <w:t xml:space="preserve"> وَيَرِثُ أَهْلُ ٱلْجَنُوبِ جَبَلَ عِيسُو، وَأَهْلُ ٱلسَّهْلِ ٱلْفِلِسْطِينِيِّينَ، وَيَرِثُونَ بِلَادَ أَفْرَايِمَ وَبِلَادَ ٱلسَّامِرَةِ، وَيَرِثُ بَنْيَامِينُ جِلْعَادَ.</w:t>
-      </w:r>
-      <w:r>
-        <w:rPr>
-          <w:lang w:val="ar_AE" w:bidi="ar_AE"/>
-        </w:rPr>
-      </w:r>
-      <w:r>
-        <w:rPr>
-          <w:lang w:val="ar_AE" w:bidi="ar_AE"/>
-        </w:rPr>
-      </w:r>
-    </w:p>
-    <w:p>
-      <w:pPr>
-        <w:bidi/>
-      </w:pPr>
-      <w:r>
-        <w:rPr>
-          <w:lang w:val="ar_AE" w:bidi="ar_AE"/>
-        </w:rPr>
-      </w:r>
-    </w:p>
-    <w:p>
-      <w:pPr>
-        <w:pStyle w:val="Heading2"/>
-        <w:bidi/>
-      </w:pPr>
-      <w:r>
-        <w:rPr>
-          <w:lang w:val="ar_AE" w:bidi="ar_AE"/>
-        </w:rPr>
-        <w:t>Obadiah 1:20</w:t>
-      </w:r>
-      <w:r>
-        <w:rPr>
-          <w:lang w:val="ar_AE" w:bidi="ar_AE"/>
-        </w:rPr>
-      </w:r>
-    </w:p>
-    <w:p>
-      <w:pPr>
-        <w:bidi/>
-      </w:pPr>
-      <w:r>
-        <w:rPr>
-          <w:lang w:val="ar_AE" w:bidi="ar_AE"/>
-        </w:rPr>
-      </w:r>
-      <w:r>
-        <w:rPr>
-          <w:vertAlign w:val="superscript"/>
-          <w:lang w:val="ar_AE" w:bidi="ar_AE"/>
-        </w:rPr>
-        <w:t>20</w:t>
-      </w:r>
-      <w:r>
-        <w:rPr>
-          <w:lang w:val="ar_AE" w:bidi="ar_AE"/>
-        </w:rPr>
-        <w:t xml:space="preserve"> وَسَبْيُ هَذَا ٱلْجَيْشِ مِنْ بَنِي إِسْرَائِيلَ يَرِثُونَ ٱلَّذِينَ هُمْ مِنَ ٱلْكَنْعَانِيِّينَ إِلَى صَرْفَةَ. وَسَبْيُ أُورُشَلِيمَ ٱلَّذِينَ فِي صَفَارِدَ يَرِثُونَ مُدُنَ ٱلْجَنُوبِ.</w:t>
-      </w:r>
-      <w:r>
-        <w:rPr>
-          <w:lang w:val="ar_AE" w:bidi="ar_AE"/>
-        </w:rPr>
-      </w:r>
-      <w:r>
-        <w:rPr>
-          <w:lang w:val="ar_AE" w:bidi="ar_AE"/>
-        </w:rPr>
-      </w:r>
-    </w:p>
-    <w:p>
-      <w:pPr>
-        <w:bidi/>
-      </w:pPr>
-      <w:r>
-        <w:rPr>
-          <w:lang w:val="ar_AE" w:bidi="ar_AE"/>
-        </w:rPr>
-      </w:r>
-    </w:p>
-    <w:p>
-      <w:pPr>
-        <w:pStyle w:val="Heading2"/>
-        <w:bidi/>
-      </w:pPr>
-      <w:r>
-        <w:rPr>
-          <w:lang w:val="ar_AE" w:bidi="ar_AE"/>
-        </w:rPr>
-        <w:t>Obadiah 1:21</w:t>
-      </w:r>
       <w:r>
         <w:rPr>
           <w:lang w:val="ar_AE" w:bidi="ar_AE"/>

</xml_diff>